<commit_message>
Add requirements.txt and other updates in manual
</commit_message>
<xml_diff>
--- a/Manual (deploy to shiny.io).docx
+++ b/Manual (deploy to shiny.io).docx
@@ -253,18 +253,18 @@
       <w:r>
         <w:t xml:space="preserve"> dashboard (under your avatar).</w:t>
       </w:r>
-    </w:p>
-    <w:p/>
-    <w:p/>
-    <w:p/>
-    <w:p>
       <w:r>
         <w:rPr>
           <w:noProof/>
         </w:rPr>
-        <w:lastRenderedPageBreak/>
+        <w:t xml:space="preserve"> </w:t>
+      </w:r>
+      <w:r>
+        <w:rPr>
+          <w:noProof/>
+        </w:rPr>
         <w:drawing>
-          <wp:inline distT="0" distB="0" distL="0" distR="0" wp14:anchorId="1D2CAEF9" wp14:editId="113CC90B">
+          <wp:inline distT="0" distB="0" distL="0" distR="0" wp14:anchorId="7CE84ACD" wp14:editId="31F25FCA">
             <wp:extent cx="5486400" cy="2052955"/>
             <wp:effectExtent l="0" t="0" r="0" b="4445"/>
             <wp:docPr id="1510209602" name="Picture 1"/>
@@ -300,9 +300,9 @@
         </w:drawing>
       </w:r>
     </w:p>
-    <w:p/>
     <w:p>
       <w:r>
+        <w:lastRenderedPageBreak/>
         <w:t xml:space="preserve">Click the Show button on the Token page. A window will pop up that shows the full command to configure your account using the appropriate parameters for the </w:t>
       </w:r>
       <w:proofErr w:type="spellStart"/>
@@ -535,6 +535,175 @@
           <w:sz w:val="24"/>
           <w:szCs w:val="24"/>
         </w:rPr>
+        <w:t xml:space="preserve">Note: </w:t>
+      </w:r>
+    </w:p>
+    <w:p>
+      <w:pPr>
+        <w:pStyle w:val="ListParagraph"/>
+        <w:numPr>
+          <w:ilvl w:val="0"/>
+          <w:numId w:val="11"/>
+        </w:numPr>
+        <w:spacing w:before="100" w:beforeAutospacing="1" w:after="100" w:afterAutospacing="1" w:line="240" w:lineRule="auto"/>
+        <w:jc w:val="left"/>
+        <w:rPr>
+          <w:rFonts w:eastAsia="Times New Roman" w:cs="Times New Roman"/>
+          <w:sz w:val="24"/>
+          <w:szCs w:val="24"/>
+        </w:rPr>
+      </w:pPr>
+      <w:r>
+        <w:rPr>
+          <w:rFonts w:eastAsia="Times New Roman" w:cs="Times New Roman"/>
+          <w:sz w:val="24"/>
+          <w:szCs w:val="24"/>
+        </w:rPr>
+        <w:t xml:space="preserve">while giving </w:t>
+      </w:r>
+      <w:r>
+        <w:rPr>
+          <w:rFonts w:ascii="Courier New" w:eastAsia="Times New Roman" w:hAnsi="Courier New" w:cs="Courier New"/>
+          <w:sz w:val="20"/>
+          <w:szCs w:val="20"/>
+        </w:rPr>
+        <w:t>/path/to/app</w:t>
+      </w:r>
+      <w:r>
+        <w:rPr>
+          <w:rFonts w:ascii="Courier New" w:eastAsia="Times New Roman" w:hAnsi="Courier New" w:cs="Courier New"/>
+          <w:sz w:val="20"/>
+          <w:szCs w:val="20"/>
+        </w:rPr>
+        <w:t xml:space="preserve"> </w:t>
+      </w:r>
+      <w:r>
+        <w:rPr>
+          <w:rFonts w:eastAsia="Times New Roman" w:cs="Times New Roman"/>
+          <w:sz w:val="24"/>
+          <w:szCs w:val="24"/>
+        </w:rPr>
+        <w:t>w</w:t>
+      </w:r>
+      <w:r>
+        <w:rPr>
+          <w:rFonts w:eastAsia="Times New Roman" w:cs="Times New Roman"/>
+          <w:sz w:val="24"/>
+          <w:szCs w:val="24"/>
+        </w:rPr>
+        <w:t xml:space="preserve">rite within </w:t>
+      </w:r>
+      <w:proofErr w:type="gramStart"/>
+      <w:r>
+        <w:rPr>
+          <w:rFonts w:eastAsia="Times New Roman" w:cs="Times New Roman"/>
+          <w:sz w:val="24"/>
+          <w:szCs w:val="24"/>
+        </w:rPr>
+        <w:t>“ “</w:t>
+      </w:r>
+      <w:proofErr w:type="gramEnd"/>
+      <w:r>
+        <w:rPr>
+          <w:rFonts w:eastAsia="Times New Roman" w:cs="Times New Roman"/>
+          <w:sz w:val="24"/>
+          <w:szCs w:val="24"/>
+        </w:rPr>
+        <w:t xml:space="preserve"> . For </w:t>
+      </w:r>
+      <w:proofErr w:type="gramStart"/>
+      <w:r>
+        <w:rPr>
+          <w:rFonts w:eastAsia="Times New Roman" w:cs="Times New Roman"/>
+          <w:sz w:val="24"/>
+          <w:szCs w:val="24"/>
+        </w:rPr>
+        <w:t>example</w:t>
+      </w:r>
+      <w:proofErr w:type="gramEnd"/>
+      <w:r>
+        <w:rPr>
+          <w:rFonts w:eastAsia="Times New Roman" w:cs="Times New Roman"/>
+          <w:sz w:val="24"/>
+          <w:szCs w:val="24"/>
+        </w:rPr>
+        <w:t xml:space="preserve"> “</w:t>
+      </w:r>
+      <w:r>
+        <w:rPr>
+          <w:rFonts w:eastAsia="Times New Roman" w:cs="Times New Roman"/>
+          <w:sz w:val="24"/>
+          <w:szCs w:val="24"/>
+        </w:rPr>
+        <w:t>E:\d file\APP TEST</w:t>
+      </w:r>
+      <w:r>
+        <w:rPr>
+          <w:rFonts w:eastAsia="Times New Roman" w:cs="Times New Roman"/>
+          <w:sz w:val="24"/>
+          <w:szCs w:val="24"/>
+        </w:rPr>
+        <w:t>”</w:t>
+      </w:r>
+    </w:p>
+    <w:p>
+      <w:pPr>
+        <w:pStyle w:val="ListParagraph"/>
+        <w:numPr>
+          <w:ilvl w:val="0"/>
+          <w:numId w:val="11"/>
+        </w:numPr>
+        <w:spacing w:before="100" w:beforeAutospacing="1" w:after="100" w:afterAutospacing="1" w:line="240" w:lineRule="auto"/>
+        <w:jc w:val="left"/>
+        <w:rPr>
+          <w:rFonts w:eastAsia="Times New Roman" w:cs="Times New Roman"/>
+          <w:sz w:val="24"/>
+          <w:szCs w:val="24"/>
+        </w:rPr>
+      </w:pPr>
+      <w:r>
+        <w:rPr>
+          <w:rFonts w:eastAsia="Times New Roman" w:cs="Times New Roman"/>
+          <w:sz w:val="24"/>
+          <w:szCs w:val="24"/>
+        </w:rPr>
+        <w:t>Include all the library needed for the shiny app in “</w:t>
+      </w:r>
+      <w:proofErr w:type="gramStart"/>
+      <w:r>
+        <w:rPr>
+          <w:rFonts w:eastAsia="Times New Roman" w:cs="Times New Roman"/>
+          <w:sz w:val="24"/>
+          <w:szCs w:val="24"/>
+        </w:rPr>
+        <w:t>requirements.txt”  and</w:t>
+      </w:r>
+      <w:proofErr w:type="gramEnd"/>
+      <w:r>
+        <w:rPr>
+          <w:rFonts w:eastAsia="Times New Roman" w:cs="Times New Roman"/>
+          <w:sz w:val="24"/>
+          <w:szCs w:val="24"/>
+        </w:rPr>
+        <w:t xml:space="preserve"> while saving the file you must save in UF-8 encoding to avoid the error. </w:t>
+      </w:r>
+    </w:p>
+    <w:p>
+      <w:pPr>
+        <w:spacing w:before="100" w:beforeAutospacing="1" w:after="100" w:afterAutospacing="1" w:line="240" w:lineRule="auto"/>
+        <w:jc w:val="left"/>
+        <w:rPr>
+          <w:rFonts w:eastAsia="Times New Roman" w:cs="Times New Roman"/>
+          <w:sz w:val="24"/>
+          <w:szCs w:val="24"/>
+        </w:rPr>
+      </w:pPr>
+      <w:r>
+        <w:rPr>
+          <w:rFonts w:eastAsia="Times New Roman" w:cs="Times New Roman"/>
+          <w:sz w:val="24"/>
+          <w:szCs w:val="24"/>
+        </w:rPr>
         <w:t xml:space="preserve">Visit </w:t>
       </w:r>
       <w:hyperlink r:id="rId9" w:tgtFrame="_new" w:history="1">
@@ -902,6 +1071,95 @@
       </w:rPr>
     </w:lvl>
   </w:abstractNum>
+  <w:abstractNum w:abstractNumId="10" w15:restartNumberingAfterBreak="0">
+    <w:nsid w:val="5824306D"/>
+    <w:multiLevelType w:val="hybridMultilevel"/>
+    <w:tmpl w:val="24088ABA"/>
+    <w:lvl w:ilvl="0" w:tplc="0409000F">
+      <w:start w:val="1"/>
+      <w:numFmt w:val="decimal"/>
+      <w:lvlText w:val="%1."/>
+      <w:lvlJc w:val="left"/>
+      <w:pPr>
+        <w:ind w:left="720" w:hanging="360"/>
+      </w:pPr>
+      <w:rPr>
+        <w:rFonts w:hint="default"/>
+      </w:rPr>
+    </w:lvl>
+    <w:lvl w:ilvl="1" w:tplc="04090019" w:tentative="1">
+      <w:start w:val="1"/>
+      <w:numFmt w:val="lowerLetter"/>
+      <w:lvlText w:val="%2."/>
+      <w:lvlJc w:val="left"/>
+      <w:pPr>
+        <w:ind w:left="1440" w:hanging="360"/>
+      </w:pPr>
+    </w:lvl>
+    <w:lvl w:ilvl="2" w:tplc="0409001B" w:tentative="1">
+      <w:start w:val="1"/>
+      <w:numFmt w:val="lowerRoman"/>
+      <w:lvlText w:val="%3."/>
+      <w:lvlJc w:val="right"/>
+      <w:pPr>
+        <w:ind w:left="2160" w:hanging="180"/>
+      </w:pPr>
+    </w:lvl>
+    <w:lvl w:ilvl="3" w:tplc="0409000F" w:tentative="1">
+      <w:start w:val="1"/>
+      <w:numFmt w:val="decimal"/>
+      <w:lvlText w:val="%4."/>
+      <w:lvlJc w:val="left"/>
+      <w:pPr>
+        <w:ind w:left="2880" w:hanging="360"/>
+      </w:pPr>
+    </w:lvl>
+    <w:lvl w:ilvl="4" w:tplc="04090019" w:tentative="1">
+      <w:start w:val="1"/>
+      <w:numFmt w:val="lowerLetter"/>
+      <w:lvlText w:val="%5."/>
+      <w:lvlJc w:val="left"/>
+      <w:pPr>
+        <w:ind w:left="3600" w:hanging="360"/>
+      </w:pPr>
+    </w:lvl>
+    <w:lvl w:ilvl="5" w:tplc="0409001B" w:tentative="1">
+      <w:start w:val="1"/>
+      <w:numFmt w:val="lowerRoman"/>
+      <w:lvlText w:val="%6."/>
+      <w:lvlJc w:val="right"/>
+      <w:pPr>
+        <w:ind w:left="4320" w:hanging="180"/>
+      </w:pPr>
+    </w:lvl>
+    <w:lvl w:ilvl="6" w:tplc="0409000F" w:tentative="1">
+      <w:start w:val="1"/>
+      <w:numFmt w:val="decimal"/>
+      <w:lvlText w:val="%7."/>
+      <w:lvlJc w:val="left"/>
+      <w:pPr>
+        <w:ind w:left="5040" w:hanging="360"/>
+      </w:pPr>
+    </w:lvl>
+    <w:lvl w:ilvl="7" w:tplc="04090019" w:tentative="1">
+      <w:start w:val="1"/>
+      <w:numFmt w:val="lowerLetter"/>
+      <w:lvlText w:val="%8."/>
+      <w:lvlJc w:val="left"/>
+      <w:pPr>
+        <w:ind w:left="5760" w:hanging="360"/>
+      </w:pPr>
+    </w:lvl>
+    <w:lvl w:ilvl="8" w:tplc="0409001B" w:tentative="1">
+      <w:start w:val="1"/>
+      <w:numFmt w:val="lowerRoman"/>
+      <w:lvlText w:val="%9."/>
+      <w:lvlJc w:val="right"/>
+      <w:pPr>
+        <w:ind w:left="6480" w:hanging="180"/>
+      </w:pPr>
+    </w:lvl>
+  </w:abstractNum>
   <w:num w:numId="1" w16cid:durableId="1491825904">
     <w:abstractNumId w:val="8"/>
   </w:num>
@@ -931,6 +1189,9 @@
   </w:num>
   <w:num w:numId="10" w16cid:durableId="1912421192">
     <w:abstractNumId w:val="9"/>
+  </w:num>
+  <w:num w:numId="11" w16cid:durableId="322130242">
+    <w:abstractNumId w:val="10"/>
   </w:num>
 </w:numbering>
 </file>

</xml_diff>